<commit_message>
Status Report Oct 26
</commit_message>
<xml_diff>
--- a/Status Report Oct 19.docx
+++ b/Status Report Oct 19.docx
@@ -359,9 +359,9 @@
           <w:b/>
           <w:sz w:val="24"/>
           <w:szCs w:val="24"/>
-          <w:highlight w:val="green"/>
+          <w:highlight w:val="yellow"/>
         </w:rPr>
-        <w:t>Green</w:t>
+        <w:t>Yellow</w:t>
       </w:r>
     </w:p>
     <w:p>
@@ -652,7 +652,6 @@
           <w:p>
             <w:pPr>
               <w:pStyle w:val="Default"/>
-              <w:jc w:val="center"/>
               <w:rPr>
                 <w:rFonts w:ascii="Arial" w:hAnsi="Arial" w:cs="Arial"/>
                 <w:sz w:val="20"/>
@@ -665,7 +664,7 @@
                 <w:sz w:val="20"/>
                 <w:szCs w:val="20"/>
               </w:rPr>
-              <w:t>25</w:t>
+              <w:t>UI Implementation</w:t>
             </w:r>
           </w:p>
         </w:tc>
@@ -684,24 +683,10 @@
               <w:bottom w:w="43" w:type="dxa"/>
               <w:right w:w="115" w:type="dxa"/>
             </w:tcMar>
-            <w:vAlign w:val="bottom"/>
-          </w:tcPr>
-          <w:p>
-            <w:pPr>
-              <w:pStyle w:val="Default"/>
-              <w:rPr>
-                <w:rFonts w:ascii="Arial" w:hAnsi="Arial" w:cs="Arial"/>
-                <w:sz w:val="20"/>
-                <w:szCs w:val="20"/>
-              </w:rPr>
-            </w:pPr>
-            <w:r>
-              <w:rPr>
-                <w:rFonts w:ascii="Arial" w:hAnsi="Arial" w:cs="Arial"/>
-                <w:sz w:val="20"/>
-                <w:szCs w:val="20"/>
-              </w:rPr>
-              <w:t>Design AFE</w:t>
+          </w:tcPr>
+          <w:p>
+            <w:r>
+              <w:t>Frames Design</w:t>
             </w:r>
           </w:p>
         </w:tc>
@@ -715,15 +700,13 @@
               <w:bottom w:w="43" w:type="dxa"/>
               <w:right w:w="115" w:type="dxa"/>
             </w:tcMar>
-            <w:vAlign w:val="bottom"/>
-          </w:tcPr>
-          <w:p>
-            <w:pPr>
-              <w:spacing w:before="40" w:after="40"/>
+          </w:tcPr>
+          <w:p>
+            <w:pPr>
               <w:jc w:val="center"/>
             </w:pPr>
             <w:r>
-              <w:t>Wednesday, October 17, 2012</w:t>
+              <w:t>Wednesday, October 24 2012</w:t>
             </w:r>
           </w:p>
         </w:tc>
@@ -737,25 +720,10 @@
               <w:bottom w:w="43" w:type="dxa"/>
               <w:right w:w="115" w:type="dxa"/>
             </w:tcMar>
-            <w:vAlign w:val="bottom"/>
-          </w:tcPr>
-          <w:p>
-            <w:pPr>
-              <w:pStyle w:val="Default"/>
-              <w:jc w:val="center"/>
-              <w:rPr>
-                <w:rFonts w:ascii="Arial" w:hAnsi="Arial" w:cs="Arial"/>
-                <w:sz w:val="20"/>
-                <w:szCs w:val="20"/>
-              </w:rPr>
-            </w:pPr>
-            <w:r>
-              <w:rPr>
-                <w:rFonts w:ascii="Arial" w:hAnsi="Arial" w:cs="Arial"/>
-                <w:sz w:val="20"/>
-                <w:szCs w:val="20"/>
-              </w:rPr>
-              <w:t>100</w:t>
+          </w:tcPr>
+          <w:p>
+            <w:r>
+              <w:t>Frames Design</w:t>
             </w:r>
           </w:p>
         </w:tc>
@@ -774,24 +742,10 @@
               <w:bottom w:w="43" w:type="dxa"/>
               <w:right w:w="115" w:type="dxa"/>
             </w:tcMar>
-            <w:vAlign w:val="bottom"/>
-          </w:tcPr>
-          <w:p>
-            <w:pPr>
-              <w:pStyle w:val="Default"/>
-              <w:rPr>
-                <w:rFonts w:ascii="Arial" w:hAnsi="Arial" w:cs="Arial"/>
-                <w:sz w:val="20"/>
-                <w:szCs w:val="20"/>
-              </w:rPr>
-            </w:pPr>
-            <w:r>
-              <w:rPr>
-                <w:rFonts w:ascii="Arial" w:hAnsi="Arial" w:cs="Arial"/>
-                <w:sz w:val="20"/>
-                <w:szCs w:val="20"/>
-              </w:rPr>
-              <w:t>Build AFE</w:t>
+          </w:tcPr>
+          <w:p>
+            <w:r>
+              <w:t>Frames Implementation</w:t>
             </w:r>
           </w:p>
         </w:tc>
@@ -805,15 +759,13 @@
               <w:bottom w:w="43" w:type="dxa"/>
               <w:right w:w="115" w:type="dxa"/>
             </w:tcMar>
-            <w:vAlign w:val="bottom"/>
-          </w:tcPr>
-          <w:p>
-            <w:pPr>
-              <w:spacing w:before="40" w:after="40"/>
+          </w:tcPr>
+          <w:p>
+            <w:pPr>
               <w:jc w:val="center"/>
             </w:pPr>
             <w:r>
-              <w:t>Thursday, October 18, 2012</w:t>
+              <w:t>Thursday, October 25 2012</w:t>
             </w:r>
           </w:p>
         </w:tc>
@@ -827,25 +779,10 @@
               <w:bottom w:w="43" w:type="dxa"/>
               <w:right w:w="115" w:type="dxa"/>
             </w:tcMar>
-            <w:vAlign w:val="bottom"/>
-          </w:tcPr>
-          <w:p>
-            <w:pPr>
-              <w:pStyle w:val="Default"/>
-              <w:jc w:val="center"/>
-              <w:rPr>
-                <w:rFonts w:ascii="Arial" w:hAnsi="Arial" w:cs="Arial"/>
-                <w:sz w:val="20"/>
-                <w:szCs w:val="20"/>
-              </w:rPr>
-            </w:pPr>
-            <w:r>
-              <w:rPr>
-                <w:rFonts w:ascii="Arial" w:hAnsi="Arial" w:cs="Arial"/>
-                <w:sz w:val="20"/>
-                <w:szCs w:val="20"/>
-              </w:rPr>
-              <w:t>100</w:t>
+          </w:tcPr>
+          <w:p>
+            <w:r>
+              <w:t>Frames Implementation</w:t>
             </w:r>
           </w:p>
         </w:tc>
@@ -864,24 +801,10 @@
               <w:bottom w:w="43" w:type="dxa"/>
               <w:right w:w="115" w:type="dxa"/>
             </w:tcMar>
-            <w:vAlign w:val="bottom"/>
-          </w:tcPr>
-          <w:p>
-            <w:pPr>
-              <w:pStyle w:val="Default"/>
-              <w:rPr>
-                <w:rFonts w:ascii="Arial" w:hAnsi="Arial" w:cs="Arial"/>
-                <w:sz w:val="20"/>
-                <w:szCs w:val="20"/>
-              </w:rPr>
-            </w:pPr>
-            <w:r>
-              <w:rPr>
-                <w:rFonts w:ascii="Arial" w:hAnsi="Arial" w:cs="Arial"/>
-                <w:sz w:val="20"/>
-                <w:szCs w:val="20"/>
-              </w:rPr>
-              <w:t>Debug AFE</w:t>
+          </w:tcPr>
+          <w:p>
+            <w:r>
+              <w:t>Frames  Testing/ Debug</w:t>
             </w:r>
           </w:p>
         </w:tc>
@@ -895,15 +818,13 @@
               <w:bottom w:w="43" w:type="dxa"/>
               <w:right w:w="115" w:type="dxa"/>
             </w:tcMar>
-            <w:vAlign w:val="bottom"/>
-          </w:tcPr>
-          <w:p>
-            <w:pPr>
-              <w:spacing w:before="40" w:after="40"/>
+          </w:tcPr>
+          <w:p>
+            <w:pPr>
               <w:jc w:val="center"/>
             </w:pPr>
             <w:r>
-              <w:t>Friday, October 19, 2012</w:t>
+              <w:t>Friday, October 26, 2012</w:t>
             </w:r>
           </w:p>
         </w:tc>
@@ -917,28 +838,11 @@
               <w:bottom w:w="43" w:type="dxa"/>
               <w:right w:w="115" w:type="dxa"/>
             </w:tcMar>
-            <w:vAlign w:val="bottom"/>
-          </w:tcPr>
-          <w:p>
-            <w:pPr>
-              <w:pStyle w:val="Default"/>
-              <w:jc w:val="center"/>
-              <w:rPr>
-                <w:rFonts w:ascii="Arial" w:hAnsi="Arial" w:cs="Arial"/>
-                <w:sz w:val="20"/>
-                <w:szCs w:val="20"/>
-              </w:rPr>
-            </w:pPr>
-            <w:r>
-              <w:rPr>
-                <w:rFonts w:ascii="Arial" w:hAnsi="Arial" w:cs="Arial"/>
-                <w:sz w:val="20"/>
-                <w:szCs w:val="20"/>
-              </w:rPr>
-              <w:t>90</w:t>
-            </w:r>
-            <w:bookmarkStart w:id="2" w:name="_GoBack"/>
-            <w:bookmarkEnd w:id="2"/>
+          </w:tcPr>
+          <w:p>
+            <w:r>
+              <w:t>Frames  Testing/ Debug</w:t>
+            </w:r>
           </w:p>
         </w:tc>
       </w:tr>
@@ -973,7 +877,7 @@
                 <w:sz w:val="20"/>
                 <w:szCs w:val="20"/>
               </w:rPr>
-              <w:t>Design Backbone Code</w:t>
+              <w:t>Digital Checks</w:t>
             </w:r>
           </w:p>
         </w:tc>
@@ -994,9 +898,6 @@
               <w:spacing w:before="40" w:after="40"/>
               <w:jc w:val="center"/>
             </w:pPr>
-            <w:r>
-              <w:t>Wednesday, October 17, 2012</w:t>
-            </w:r>
           </w:p>
         </w:tc>
         <w:tc>
@@ -1014,201 +915,12 @@
           <w:p>
             <w:pPr>
               <w:pStyle w:val="Default"/>
-              <w:jc w:val="center"/>
               <w:rPr>
                 <w:rFonts w:ascii="Arial" w:hAnsi="Arial" w:cs="Arial"/>
                 <w:sz w:val="20"/>
                 <w:szCs w:val="20"/>
               </w:rPr>
             </w:pPr>
-            <w:r>
-              <w:rPr>
-                <w:rFonts w:ascii="Arial" w:hAnsi="Arial" w:cs="Arial"/>
-                <w:sz w:val="20"/>
-                <w:szCs w:val="20"/>
-              </w:rPr>
-              <w:t>100</w:t>
-            </w:r>
-          </w:p>
-        </w:tc>
-      </w:tr>
-      <w:tr>
-        <w:trPr>
-          <w:trHeight w:val="345"/>
-        </w:trPr>
-        <w:tc>
-          <w:tcPr>
-            <w:tcW w:w="4320" w:type="dxa"/>
-            <w:shd w:val="clear" w:color="auto" w:fill="auto"/>
-            <w:tcMar>
-              <w:top w:w="43" w:type="dxa"/>
-              <w:left w:w="115" w:type="dxa"/>
-              <w:bottom w:w="43" w:type="dxa"/>
-              <w:right w:w="115" w:type="dxa"/>
-            </w:tcMar>
-            <w:vAlign w:val="bottom"/>
-          </w:tcPr>
-          <w:p>
-            <w:pPr>
-              <w:pStyle w:val="Default"/>
-              <w:rPr>
-                <w:rFonts w:ascii="Arial" w:hAnsi="Arial" w:cs="Arial"/>
-                <w:sz w:val="20"/>
-                <w:szCs w:val="20"/>
-              </w:rPr>
-            </w:pPr>
-            <w:r>
-              <w:rPr>
-                <w:rFonts w:ascii="Arial" w:hAnsi="Arial" w:cs="Arial"/>
-                <w:sz w:val="20"/>
-                <w:szCs w:val="20"/>
-              </w:rPr>
-              <w:t>Write Backbone Code</w:t>
-            </w:r>
-          </w:p>
-        </w:tc>
-        <w:tc>
-          <w:tcPr>
-            <w:tcW w:w="3690" w:type="dxa"/>
-            <w:shd w:val="clear" w:color="auto" w:fill="auto"/>
-            <w:tcMar>
-              <w:top w:w="43" w:type="dxa"/>
-              <w:left w:w="115" w:type="dxa"/>
-              <w:bottom w:w="43" w:type="dxa"/>
-              <w:right w:w="115" w:type="dxa"/>
-            </w:tcMar>
-            <w:vAlign w:val="bottom"/>
-          </w:tcPr>
-          <w:p>
-            <w:pPr>
-              <w:spacing w:before="40" w:after="40"/>
-              <w:jc w:val="center"/>
-            </w:pPr>
-            <w:r>
-              <w:t>Friday, October 19, 2012</w:t>
-            </w:r>
-          </w:p>
-        </w:tc>
-        <w:tc>
-          <w:tcPr>
-            <w:tcW w:w="1710" w:type="dxa"/>
-            <w:shd w:val="clear" w:color="auto" w:fill="auto"/>
-            <w:tcMar>
-              <w:top w:w="43" w:type="dxa"/>
-              <w:left w:w="115" w:type="dxa"/>
-              <w:bottom w:w="43" w:type="dxa"/>
-              <w:right w:w="115" w:type="dxa"/>
-            </w:tcMar>
-            <w:vAlign w:val="bottom"/>
-          </w:tcPr>
-          <w:p>
-            <w:pPr>
-              <w:pStyle w:val="Default"/>
-              <w:jc w:val="center"/>
-              <w:rPr>
-                <w:rFonts w:ascii="Arial" w:hAnsi="Arial" w:cs="Arial"/>
-                <w:sz w:val="20"/>
-                <w:szCs w:val="20"/>
-              </w:rPr>
-            </w:pPr>
-            <w:r>
-              <w:rPr>
-                <w:rFonts w:ascii="Arial" w:hAnsi="Arial" w:cs="Arial"/>
-                <w:sz w:val="20"/>
-                <w:szCs w:val="20"/>
-              </w:rPr>
-              <w:t>100</w:t>
-            </w:r>
-          </w:p>
-        </w:tc>
-      </w:tr>
-      <w:tr>
-        <w:trPr>
-          <w:trHeight w:val="345"/>
-        </w:trPr>
-        <w:tc>
-          <w:tcPr>
-            <w:tcW w:w="4320" w:type="dxa"/>
-            <w:shd w:val="clear" w:color="auto" w:fill="auto"/>
-            <w:tcMar>
-              <w:top w:w="43" w:type="dxa"/>
-              <w:left w:w="115" w:type="dxa"/>
-              <w:bottom w:w="43" w:type="dxa"/>
-              <w:right w:w="115" w:type="dxa"/>
-            </w:tcMar>
-            <w:vAlign w:val="bottom"/>
-          </w:tcPr>
-          <w:p>
-            <w:pPr>
-              <w:pStyle w:val="Default"/>
-              <w:rPr>
-                <w:rFonts w:ascii="Arial" w:hAnsi="Arial" w:cs="Arial"/>
-                <w:sz w:val="20"/>
-                <w:szCs w:val="20"/>
-              </w:rPr>
-            </w:pPr>
-            <w:r>
-              <w:rPr>
-                <w:rFonts w:ascii="Arial" w:hAnsi="Arial" w:cs="Arial"/>
-                <w:sz w:val="20"/>
-                <w:szCs w:val="20"/>
-              </w:rPr>
-              <w:t>Debug Backbone Code</w:t>
-            </w:r>
-          </w:p>
-        </w:tc>
-        <w:tc>
-          <w:tcPr>
-            <w:tcW w:w="3690" w:type="dxa"/>
-            <w:shd w:val="clear" w:color="auto" w:fill="auto"/>
-            <w:tcMar>
-              <w:top w:w="43" w:type="dxa"/>
-              <w:left w:w="115" w:type="dxa"/>
-              <w:bottom w:w="43" w:type="dxa"/>
-              <w:right w:w="115" w:type="dxa"/>
-            </w:tcMar>
-            <w:vAlign w:val="bottom"/>
-          </w:tcPr>
-          <w:p>
-            <w:pPr>
-              <w:spacing w:before="40" w:after="40"/>
-              <w:jc w:val="center"/>
-            </w:pPr>
-            <w:r>
-              <w:t>Friday, October 19, 2012</w:t>
-            </w:r>
-          </w:p>
-        </w:tc>
-        <w:tc>
-          <w:tcPr>
-            <w:tcW w:w="1710" w:type="dxa"/>
-            <w:shd w:val="clear" w:color="auto" w:fill="auto"/>
-            <w:tcMar>
-              <w:top w:w="43" w:type="dxa"/>
-              <w:left w:w="115" w:type="dxa"/>
-              <w:bottom w:w="43" w:type="dxa"/>
-              <w:right w:w="115" w:type="dxa"/>
-            </w:tcMar>
-            <w:vAlign w:val="bottom"/>
-          </w:tcPr>
-          <w:p>
-            <w:pPr>
-              <w:pStyle w:val="Default"/>
-              <w:jc w:val="center"/>
-              <w:rPr>
-                <w:rFonts w:ascii="Arial" w:hAnsi="Arial" w:cs="Arial"/>
-                <w:sz w:val="20"/>
-                <w:szCs w:val="20"/>
-              </w:rPr>
-            </w:pPr>
-            <w:r>
-              <w:rPr>
-                <w:rFonts w:ascii="Arial" w:hAnsi="Arial" w:cs="Arial"/>
-                <w:sz w:val="20"/>
-                <w:szCs w:val="20"/>
-              </w:rPr>
-              <w:t>100</w:t>
-            </w:r>
           </w:p>
         </w:tc>
       </w:tr>
@@ -1385,7 +1097,7 @@
                 <w:sz w:val="20"/>
                 <w:szCs w:val="20"/>
               </w:rPr>
-              <w:t>UI Implementation</w:t>
+              <w:t>Design Error Correction Code</w:t>
             </w:r>
           </w:p>
         </w:tc>
@@ -1406,9 +1118,6 @@
               <w:spacing w:before="40" w:after="40"/>
               <w:jc w:val="center"/>
             </w:pPr>
-            <w:r>
-              <w:t>Friday, November 2, 2012</w:t>
-            </w:r>
           </w:p>
         </w:tc>
       </w:tr>
@@ -1429,7 +1138,13 @@
           </w:tcPr>
           <w:p>
             <w:r>
-              <w:t>Frames Design</w:t>
+              <w:t xml:space="preserve">Write </w:t>
+            </w:r>
+            <w:r>
+              <w:rPr>
+                <w:rFonts w:cs="Arial"/>
+              </w:rPr>
+              <w:t>Error Correction Code</w:t>
             </w:r>
           </w:p>
         </w:tc>
@@ -1448,9 +1163,6 @@
             <w:pPr>
               <w:jc w:val="center"/>
             </w:pPr>
-            <w:r>
-              <w:t>Wednesday, October 24 2012</w:t>
-            </w:r>
           </w:p>
         </w:tc>
       </w:tr>
@@ -1471,7 +1183,13 @@
           </w:tcPr>
           <w:p>
             <w:r>
-              <w:t>Frames Implementation</w:t>
+              <w:t xml:space="preserve">Debug </w:t>
+            </w:r>
+            <w:r>
+              <w:rPr>
+                <w:rFonts w:cs="Arial"/>
+              </w:rPr>
+              <w:t>Error Correction Code</w:t>
             </w:r>
           </w:p>
         </w:tc>
@@ -1490,9 +1208,6 @@
             <w:pPr>
               <w:jc w:val="center"/>
             </w:pPr>
-            <w:r>
-              <w:t>Thursday, October 25 2012</w:t>
-            </w:r>
           </w:p>
         </w:tc>
       </w:tr>
@@ -1510,10 +1225,40 @@
               <w:bottom w:w="43" w:type="dxa"/>
               <w:right w:w="115" w:type="dxa"/>
             </w:tcMar>
-          </w:tcPr>
-          <w:p>
-            <w:r>
-              <w:t>Frames  Testing/ Debug</w:t>
+            <w:vAlign w:val="bottom"/>
+          </w:tcPr>
+          <w:p>
+            <w:pPr>
+              <w:pStyle w:val="Default"/>
+              <w:rPr>
+                <w:rFonts w:ascii="Arial" w:hAnsi="Arial" w:cs="Arial"/>
+                <w:sz w:val="20"/>
+                <w:szCs w:val="20"/>
+              </w:rPr>
+            </w:pPr>
+            <w:r>
+              <w:rPr>
+                <w:rFonts w:ascii="Arial" w:hAnsi="Arial" w:cs="Arial"/>
+                <w:sz w:val="20"/>
+                <w:szCs w:val="20"/>
+              </w:rPr>
+              <w:t xml:space="preserve">Design </w:t>
+            </w:r>
+            <w:r>
+              <w:rPr>
+                <w:rFonts w:ascii="Arial" w:hAnsi="Arial" w:cs="Arial"/>
+                <w:sz w:val="20"/>
+                <w:szCs w:val="20"/>
+              </w:rPr>
+              <w:t>Compression</w:t>
+            </w:r>
+            <w:r>
+              <w:rPr>
+                <w:rFonts w:ascii="Arial" w:hAnsi="Arial" w:cs="Arial"/>
+                <w:sz w:val="20"/>
+                <w:szCs w:val="20"/>
+              </w:rPr>
+              <w:t xml:space="preserve"> Code</w:t>
             </w:r>
           </w:p>
         </w:tc>
@@ -1532,9 +1277,203 @@
             <w:pPr>
               <w:jc w:val="center"/>
             </w:pPr>
-            <w:r>
-              <w:t>Friday, October 26, 2012</w:t>
-            </w:r>
+          </w:p>
+        </w:tc>
+      </w:tr>
+      <w:tr>
+        <w:trPr>
+          <w:trHeight w:val="345"/>
+        </w:trPr>
+        <w:tc>
+          <w:tcPr>
+            <w:tcW w:w="5040" w:type="dxa"/>
+            <w:shd w:val="clear" w:color="auto" w:fill="auto"/>
+            <w:tcMar>
+              <w:top w:w="43" w:type="dxa"/>
+              <w:left w:w="115" w:type="dxa"/>
+              <w:bottom w:w="43" w:type="dxa"/>
+              <w:right w:w="115" w:type="dxa"/>
+            </w:tcMar>
+          </w:tcPr>
+          <w:p>
+            <w:r>
+              <w:t xml:space="preserve">Write </w:t>
+            </w:r>
+            <w:r>
+              <w:rPr>
+                <w:rFonts w:cs="Arial"/>
+              </w:rPr>
+              <w:t>Compression Code</w:t>
+            </w:r>
+          </w:p>
+        </w:tc>
+        <w:tc>
+          <w:tcPr>
+            <w:tcW w:w="4680" w:type="dxa"/>
+            <w:shd w:val="clear" w:color="auto" w:fill="auto"/>
+            <w:tcMar>
+              <w:top w:w="43" w:type="dxa"/>
+              <w:left w:w="115" w:type="dxa"/>
+              <w:bottom w:w="43" w:type="dxa"/>
+              <w:right w:w="115" w:type="dxa"/>
+            </w:tcMar>
+          </w:tcPr>
+          <w:p>
+            <w:pPr>
+              <w:jc w:val="center"/>
+            </w:pPr>
+          </w:p>
+        </w:tc>
+      </w:tr>
+      <w:tr>
+        <w:trPr>
+          <w:trHeight w:val="345"/>
+        </w:trPr>
+        <w:tc>
+          <w:tcPr>
+            <w:tcW w:w="5040" w:type="dxa"/>
+            <w:shd w:val="clear" w:color="auto" w:fill="auto"/>
+            <w:tcMar>
+              <w:top w:w="43" w:type="dxa"/>
+              <w:left w:w="115" w:type="dxa"/>
+              <w:bottom w:w="43" w:type="dxa"/>
+              <w:right w:w="115" w:type="dxa"/>
+            </w:tcMar>
+          </w:tcPr>
+          <w:p>
+            <w:r>
+              <w:t xml:space="preserve">Debug </w:t>
+            </w:r>
+            <w:r>
+              <w:rPr>
+                <w:rFonts w:cs="Arial"/>
+              </w:rPr>
+              <w:t>Compression Code</w:t>
+            </w:r>
+            <w:bookmarkStart w:id="2" w:name="_GoBack"/>
+            <w:bookmarkEnd w:id="2"/>
+          </w:p>
+        </w:tc>
+        <w:tc>
+          <w:tcPr>
+            <w:tcW w:w="4680" w:type="dxa"/>
+            <w:shd w:val="clear" w:color="auto" w:fill="auto"/>
+            <w:tcMar>
+              <w:top w:w="43" w:type="dxa"/>
+              <w:left w:w="115" w:type="dxa"/>
+              <w:bottom w:w="43" w:type="dxa"/>
+              <w:right w:w="115" w:type="dxa"/>
+            </w:tcMar>
+          </w:tcPr>
+          <w:p>
+            <w:pPr>
+              <w:jc w:val="center"/>
+            </w:pPr>
+          </w:p>
+        </w:tc>
+      </w:tr>
+      <w:tr>
+        <w:trPr>
+          <w:trHeight w:val="345"/>
+        </w:trPr>
+        <w:tc>
+          <w:tcPr>
+            <w:tcW w:w="5040" w:type="dxa"/>
+            <w:shd w:val="clear" w:color="auto" w:fill="auto"/>
+            <w:tcMar>
+              <w:top w:w="43" w:type="dxa"/>
+              <w:left w:w="115" w:type="dxa"/>
+              <w:bottom w:w="43" w:type="dxa"/>
+              <w:right w:w="115" w:type="dxa"/>
+            </w:tcMar>
+          </w:tcPr>
+          <w:p/>
+        </w:tc>
+        <w:tc>
+          <w:tcPr>
+            <w:tcW w:w="4680" w:type="dxa"/>
+            <w:shd w:val="clear" w:color="auto" w:fill="auto"/>
+            <w:tcMar>
+              <w:top w:w="43" w:type="dxa"/>
+              <w:left w:w="115" w:type="dxa"/>
+              <w:bottom w:w="43" w:type="dxa"/>
+              <w:right w:w="115" w:type="dxa"/>
+            </w:tcMar>
+          </w:tcPr>
+          <w:p>
+            <w:pPr>
+              <w:jc w:val="center"/>
+            </w:pPr>
+          </w:p>
+        </w:tc>
+      </w:tr>
+      <w:tr>
+        <w:trPr>
+          <w:trHeight w:val="345"/>
+        </w:trPr>
+        <w:tc>
+          <w:tcPr>
+            <w:tcW w:w="5040" w:type="dxa"/>
+            <w:shd w:val="clear" w:color="auto" w:fill="auto"/>
+            <w:tcMar>
+              <w:top w:w="43" w:type="dxa"/>
+              <w:left w:w="115" w:type="dxa"/>
+              <w:bottom w:w="43" w:type="dxa"/>
+              <w:right w:w="115" w:type="dxa"/>
+            </w:tcMar>
+          </w:tcPr>
+          <w:p/>
+        </w:tc>
+        <w:tc>
+          <w:tcPr>
+            <w:tcW w:w="4680" w:type="dxa"/>
+            <w:shd w:val="clear" w:color="auto" w:fill="auto"/>
+            <w:tcMar>
+              <w:top w:w="43" w:type="dxa"/>
+              <w:left w:w="115" w:type="dxa"/>
+              <w:bottom w:w="43" w:type="dxa"/>
+              <w:right w:w="115" w:type="dxa"/>
+            </w:tcMar>
+          </w:tcPr>
+          <w:p>
+            <w:pPr>
+              <w:jc w:val="center"/>
+            </w:pPr>
+          </w:p>
+        </w:tc>
+      </w:tr>
+      <w:tr>
+        <w:trPr>
+          <w:trHeight w:val="345"/>
+        </w:trPr>
+        <w:tc>
+          <w:tcPr>
+            <w:tcW w:w="5040" w:type="dxa"/>
+            <w:shd w:val="clear" w:color="auto" w:fill="auto"/>
+            <w:tcMar>
+              <w:top w:w="43" w:type="dxa"/>
+              <w:left w:w="115" w:type="dxa"/>
+              <w:bottom w:w="43" w:type="dxa"/>
+              <w:right w:w="115" w:type="dxa"/>
+            </w:tcMar>
+          </w:tcPr>
+          <w:p/>
+        </w:tc>
+        <w:tc>
+          <w:tcPr>
+            <w:tcW w:w="4680" w:type="dxa"/>
+            <w:shd w:val="clear" w:color="auto" w:fill="auto"/>
+            <w:tcMar>
+              <w:top w:w="43" w:type="dxa"/>
+              <w:left w:w="115" w:type="dxa"/>
+              <w:bottom w:w="43" w:type="dxa"/>
+              <w:right w:w="115" w:type="dxa"/>
+            </w:tcMar>
+          </w:tcPr>
+          <w:p>
+            <w:pPr>
+              <w:jc w:val="center"/>
+            </w:pPr>
           </w:p>
         </w:tc>
       </w:tr>
@@ -1621,6 +1560,7 @@
                 <w:rFonts w:cs="Arial"/>
                 <w:b/>
               </w:rPr>
+              <w:lastRenderedPageBreak/>
               <w:t>Issue</w:t>
             </w:r>
           </w:p>

</xml_diff>